<commit_message>
Update repo data based on source changes
</commit_message>
<xml_diff>
--- a/_render/default/methodology_and_analysis/methodology_and_analysis.docx
+++ b/_render/default/methodology_and_analysis/methodology_and_analysis.docx
@@ -39,13 +39,51 @@
     </w:p>
     <w:p>
       <w:pPr>
+        <w:pStyle w:val="BodyText"/>
+      </w:pPr>
+      <w:r>
+        <w:t xml:space="preserve">The data can be downloaded from:</w:t>
+      </w:r>
+      <w:r>
+        <w:t xml:space="preserve"> </w:t>
+      </w:r>
+      <w:hyperlink r:id="rId22">
+        <w:r>
+          <w:rPr>
+            <w:rStyle w:val="Hyperlink"/>
+          </w:rPr>
+          <w:t xml:space="preserve">https://mysociety.github.io/composite_uk_imd/</w:t>
+        </w:r>
+      </w:hyperlink>
+    </w:p>
+    <w:p>
+      <w:pPr>
+        <w:pStyle w:val="BodyText"/>
+      </w:pPr>
+      <w:r>
+        <w:t xml:space="preserve">Update 26/08/2022: A previous version of this dataset had incorrect rankings for Northern Ireland SOAs.</w:t>
+      </w:r>
+      <w:r>
+        <w:t xml:space="preserve"> </w:t>
+      </w:r>
+      <w:hyperlink r:id="rId23">
+        <w:r>
+          <w:rPr>
+            <w:rStyle w:val="Hyperlink"/>
+          </w:rPr>
+          <w:t xml:space="preserve">You can read a write-up of this error.</w:t>
+        </w:r>
+      </w:hyperlink>
+    </w:p>
+    <w:p>
+      <w:pPr>
         <w:pStyle w:val="Heading2"/>
       </w:pPr>
-      <w:bookmarkStart w:id="22" w:name="Using-this-dataset"/>
+      <w:bookmarkStart w:id="24" w:name="Using-this-dataset"/>
       <w:r>
         <w:t xml:space="preserve">Using this dataset</w:t>
       </w:r>
-      <w:bookmarkEnd w:id="22"/>
+      <w:bookmarkEnd w:id="24"/>
     </w:p>
     <w:p>
       <w:pPr>
@@ -261,11 +299,11 @@
       <w:pPr>
         <w:pStyle w:val="Heading3"/>
       </w:pPr>
-      <w:bookmarkStart w:id="23" w:name="Example-usage-of-different-kinds-of-deciles"/>
+      <w:bookmarkStart w:id="25" w:name="Example-usage-of-different-kinds-of-deciles"/>
       <w:r>
         <w:t xml:space="preserve">Example usage of different kinds of deciles</w:t>
       </w:r>
-      <w:bookmarkEnd w:id="23"/>
+      <w:bookmarkEnd w:id="25"/>
     </w:p>
     <w:p>
       <w:pPr>
@@ -375,11 +413,11 @@
       <w:pPr>
         <w:pStyle w:val="Heading3"/>
       </w:pPr>
-      <w:bookmarkStart w:id="24" w:name="How-would-I-map-this-data---what-variable-should-I-use?"/>
+      <w:bookmarkStart w:id="26" w:name="How-would-I-map-this-data---what-variable-should-I-use?"/>
       <w:r>
         <w:t xml:space="preserve">How would I map this data - what variable should I use?</w:t>
       </w:r>
-      <w:bookmarkEnd w:id="24"/>
+      <w:bookmarkEnd w:id="26"/>
     </w:p>
     <w:p>
       <w:pPr>
@@ -476,7 +514,7 @@
       <w:pPr>
         <w:pStyle w:val="BodyText"/>
       </w:pPr>
-      <w:hyperlink r:id="rId25">
+      <w:hyperlink r:id="rId27">
         <w:r>
           <w:rPr>
             <w:rStyle w:val="Hyperlink"/>
@@ -493,7 +531,7 @@
       <w:r>
         <w:t xml:space="preserve"> </w:t>
       </w:r>
-      <w:hyperlink r:id="rId26">
+      <w:hyperlink r:id="rId28">
         <w:r>
           <w:rPr>
             <w:rStyle w:val="Hyperlink"/>
@@ -512,11 +550,11 @@
       <w:pPr>
         <w:pStyle w:val="Heading3"/>
       </w:pPr>
-      <w:bookmarkStart w:id="27" w:name="Interpreting-scores,-ranks,-deciles-and-quintiles"/>
+      <w:bookmarkStart w:id="29" w:name="Interpreting-scores,-ranks,-deciles-and-quintiles"/>
       <w:r>
         <w:t xml:space="preserve">Interpreting scores, ranks, deciles and quintiles</w:t>
       </w:r>
-      <w:bookmarkEnd w:id="27"/>
+      <w:bookmarkEnd w:id="29"/>
     </w:p>
     <w:p>
       <w:pPr>
@@ -627,11 +665,11 @@
       <w:pPr>
         <w:pStyle w:val="Heading2"/>
       </w:pPr>
-      <w:bookmarkStart w:id="28" w:name="What-are-the-indexes-of-multiple-deprivation?"/>
+      <w:bookmarkStart w:id="30" w:name="What-are-the-indexes-of-multiple-deprivation?"/>
       <w:r>
         <w:t xml:space="preserve">What are the indexes of multiple deprivation?</w:t>
       </w:r>
-      <w:bookmarkEnd w:id="28"/>
+      <w:bookmarkEnd w:id="30"/>
     </w:p>
     <w:p>
       <w:pPr>
@@ -661,11 +699,11 @@
       <w:pPr>
         <w:pStyle w:val="Heading2"/>
       </w:pPr>
-      <w:bookmarkStart w:id="29" w:name="Method"/>
+      <w:bookmarkStart w:id="31" w:name="Method"/>
       <w:r>
         <w:t xml:space="preserve">Method</w:t>
       </w:r>
-      <w:bookmarkEnd w:id="29"/>
+      <w:bookmarkEnd w:id="31"/>
     </w:p>
     <w:p>
       <w:pPr>
@@ -746,11 +784,11 @@
       <w:pPr>
         <w:pStyle w:val="Heading2"/>
       </w:pPr>
-      <w:bookmarkStart w:id="30" w:name="How-is-this-getting-over-the-fundamental-issue-the-indexes-aren't-comparable?"/>
+      <w:bookmarkStart w:id="32" w:name="How-is-this-getting-over-the-fundamental-issue-the-indexes-aren't-comparable?"/>
       <w:r>
         <w:t xml:space="preserve">How is this getting over the fundamental issue the indexes aren't comparable?</w:t>
       </w:r>
-      <w:bookmarkEnd w:id="30"/>
+      <w:bookmarkEnd w:id="32"/>
     </w:p>
     <w:p>
       <w:pPr>
@@ -793,11 +831,11 @@
       <w:pPr>
         <w:pStyle w:val="Heading3"/>
       </w:pPr>
-      <w:bookmarkStart w:id="31" w:name="Why-would-it-not-be-reasonable?"/>
+      <w:bookmarkStart w:id="33" w:name="Why-would-it-not-be-reasonable?"/>
       <w:r>
         <w:t xml:space="preserve">Why would it not be reasonable?</w:t>
       </w:r>
-      <w:bookmarkEnd w:id="31"/>
+      <w:bookmarkEnd w:id="33"/>
     </w:p>
     <w:p>
       <w:pPr>
@@ -859,11 +897,11 @@
       <w:pPr>
         <w:pStyle w:val="Heading3"/>
       </w:pPr>
-      <w:bookmarkStart w:id="32" w:name="Why-is-it-probably-OK-anyway?"/>
+      <w:bookmarkStart w:id="34" w:name="Why-is-it-probably-OK-anyway?"/>
       <w:r>
         <w:t xml:space="preserve">Why is it probably OK anyway?</w:t>
       </w:r>
-      <w:bookmarkEnd w:id="32"/>
+      <w:bookmarkEnd w:id="34"/>
     </w:p>
     <w:p>
       <w:pPr>
@@ -928,11 +966,11 @@
       <w:pPr>
         <w:pStyle w:val="Heading2"/>
       </w:pPr>
-      <w:bookmarkStart w:id="33" w:name="When-would-I-want-to-use-the-composite-index?"/>
+      <w:bookmarkStart w:id="35" w:name="When-would-I-want-to-use-the-composite-index?"/>
       <w:r>
         <w:t xml:space="preserve">When would I want to use the composite index?</w:t>
       </w:r>
-      <w:bookmarkEnd w:id="33"/>
+      <w:bookmarkEnd w:id="35"/>
     </w:p>
     <w:p>
       <w:pPr>
@@ -954,11 +992,11 @@
       <w:pPr>
         <w:pStyle w:val="Heading2"/>
       </w:pPr>
-      <w:bookmarkStart w:id="34" w:name="Why-not-just-build-a-proper-UK-index?"/>
+      <w:bookmarkStart w:id="36" w:name="Why-not-just-build-a-proper-UK-index?"/>
       <w:r>
         <w:t xml:space="preserve">Why not just build a proper UK index?</w:t>
       </w:r>
-      <w:bookmarkEnd w:id="34"/>
+      <w:bookmarkEnd w:id="36"/>
     </w:p>
     <w:p>
       <w:pPr>
@@ -1003,11 +1041,11 @@
       <w:pPr>
         <w:pStyle w:val="Heading2"/>
       </w:pPr>
-      <w:bookmarkStart w:id="35" w:name="What-options-are-available"/>
+      <w:bookmarkStart w:id="37" w:name="What-options-are-available"/>
       <w:r>
         <w:t xml:space="preserve">What options are available</w:t>
       </w:r>
-      <w:bookmarkEnd w:id="35"/>
+      <w:bookmarkEnd w:id="37"/>
     </w:p>
     <w:p>
       <w:pPr>
@@ -1044,21 +1082,21 @@
       <w:pPr>
         <w:pStyle w:val="Heading2"/>
       </w:pPr>
-      <w:bookmarkStart w:id="36" w:name="Data-analysis"/>
+      <w:bookmarkStart w:id="38" w:name="Data-analysis"/>
       <w:r>
         <w:t xml:space="preserve">Data analysis</w:t>
       </w:r>
-      <w:bookmarkEnd w:id="36"/>
+      <w:bookmarkEnd w:id="38"/>
     </w:p>
     <w:p>
       <w:pPr>
         <w:pStyle w:val="Heading3"/>
       </w:pPr>
-      <w:bookmarkStart w:id="37" w:name="Regression-models"/>
+      <w:bookmarkStart w:id="39" w:name="Regression-models"/>
       <w:r>
         <w:t xml:space="preserve">Regression models</w:t>
       </w:r>
-      <w:bookmarkEnd w:id="37"/>
+      <w:bookmarkEnd w:id="39"/>
     </w:p>
     <w:p>
       <w:pPr>
@@ -1072,11 +1110,11 @@
       <w:pPr>
         <w:pStyle w:val="Heading4"/>
       </w:pPr>
-      <w:bookmarkStart w:id="38" w:name="UK-models"/>
+      <w:bookmarkStart w:id="40" w:name="UK-models"/>
       <w:r>
         <w:t xml:space="preserve">UK models</w:t>
       </w:r>
-      <w:bookmarkEnd w:id="38"/>
+      <w:bookmarkEnd w:id="40"/>
     </w:p>
     <w:tbl>
       <w:tblPr>
@@ -1408,11 +1446,11 @@
       <w:pPr>
         <w:pStyle w:val="Heading4"/>
       </w:pPr>
-      <w:bookmarkStart w:id="39" w:name="GB-Models"/>
+      <w:bookmarkStart w:id="41" w:name="GB-Models"/>
       <w:r>
         <w:t xml:space="preserve">GB Models</w:t>
       </w:r>
-      <w:bookmarkEnd w:id="39"/>
+      <w:bookmarkEnd w:id="41"/>
     </w:p>
     <w:tbl>
       <w:tblPr>
@@ -1737,11 +1775,11 @@
       <w:pPr>
         <w:pStyle w:val="Heading3"/>
       </w:pPr>
-      <w:bookmarkStart w:id="40" w:name="Rank-intergrity-is-not-preserved"/>
+      <w:bookmarkStart w:id="42" w:name="Rank-intergrity-is-not-preserved"/>
       <w:r>
         <w:t xml:space="preserve">Rank intergrity is not preserved</w:t>
       </w:r>
-      <w:bookmarkEnd w:id="40"/>
+      <w:bookmarkEnd w:id="42"/>
     </w:p>
     <w:p>
       <w:pPr>
@@ -1763,11 +1801,11 @@
       <w:pPr>
         <w:pStyle w:val="Heading4"/>
       </w:pPr>
-      <w:bookmarkStart w:id="41" w:name="UK-rank-displacement-(England-based)"/>
+      <w:bookmarkStart w:id="43" w:name="UK-rank-displacement-(England-based)"/>
       <w:r>
         <w:t xml:space="preserve">UK rank displacement (England based)</w:t>
       </w:r>
-      <w:bookmarkEnd w:id="41"/>
+      <w:bookmarkEnd w:id="43"/>
     </w:p>
     <w:tbl>
       <w:tblPr>
@@ -2264,11 +2302,11 @@
       <w:pPr>
         <w:pStyle w:val="Heading4"/>
       </w:pPr>
-      <w:bookmarkStart w:id="42" w:name="GB-rank-displacement-(England-based)"/>
+      <w:bookmarkStart w:id="44" w:name="GB-rank-displacement-(England-based)"/>
       <w:r>
         <w:t xml:space="preserve">GB rank displacement (England based)</w:t>
       </w:r>
-      <w:bookmarkEnd w:id="42"/>
+      <w:bookmarkEnd w:id="44"/>
     </w:p>
     <w:tbl>
       <w:tblPr>
@@ -2649,11 +2687,11 @@
       <w:pPr>
         <w:pStyle w:val="Heading3"/>
       </w:pPr>
-      <w:bookmarkStart w:id="43" w:name="Deprivation-distribution"/>
+      <w:bookmarkStart w:id="45" w:name="Deprivation-distribution"/>
       <w:r>
         <w:t xml:space="preserve">Deprivation distribution</w:t>
       </w:r>
-      <w:bookmarkEnd w:id="43"/>
+      <w:bookmarkEnd w:id="45"/>
     </w:p>
     <w:p>
       <w:pPr>
@@ -3351,7 +3389,7 @@
                     </pic:cNvPicPr>
                   </pic:nvPicPr>
                   <pic:blipFill>
-                    <a:blip r:embed="rId44"/>
+                    <a:blip r:embed="rId46"/>
                     <a:stretch>
                       <a:fillRect/>
                     </a:stretch>
@@ -3382,11 +3420,11 @@
       <w:pPr>
         <w:pStyle w:val="Heading1"/>
       </w:pPr>
-      <w:bookmarkStart w:id="45" w:name="National-composition-of-each-decile"/>
+      <w:bookmarkStart w:id="47" w:name="National-composition-of-each-decile"/>
       <w:r>
         <w:t xml:space="preserve">National composition of each decile</w:t>
       </w:r>
-      <w:bookmarkEnd w:id="45"/>
+      <w:bookmarkEnd w:id="47"/>
     </w:p>
     <w:tbl>
       <w:tblPr>
@@ -4100,7 +4138,7 @@
                     </pic:cNvPicPr>
                   </pic:nvPicPr>
                   <pic:blipFill>
-                    <a:blip r:embed="rId46"/>
+                    <a:blip r:embed="rId48"/>
                     <a:stretch>
                       <a:fillRect/>
                     </a:stretch>
@@ -4708,11 +4746,11 @@
       <w:pPr>
         <w:pStyle w:val="Heading3"/>
       </w:pPr>
-      <w:bookmarkStart w:id="47" w:name="Comparison-of-different-national-base-population-deciles"/>
+      <w:bookmarkStart w:id="49" w:name="Comparison-of-different-national-base-population-deciles"/>
       <w:r>
         <w:t xml:space="preserve">Comparison of different national base population deciles</w:t>
       </w:r>
-      <w:bookmarkEnd w:id="47"/>
+      <w:bookmarkEnd w:id="49"/>
     </w:p>
     <w:p>
       <w:pPr>
@@ -5052,11 +5090,11 @@
       <w:pPr>
         <w:pStyle w:val="Heading2"/>
       </w:pPr>
-      <w:bookmarkStart w:id="48" w:name="Data-sources"/>
+      <w:bookmarkStart w:id="50" w:name="Data-sources"/>
       <w:r>
         <w:t xml:space="preserve">Data sources</w:t>
       </w:r>
-      <w:bookmarkEnd w:id="48"/>
+      <w:bookmarkEnd w:id="50"/>
     </w:p>
     <w:p>
       <w:pPr>
@@ -5066,7 +5104,7 @@
           <w:ilvl w:val="0"/>
         </w:numPr>
       </w:pPr>
-      <w:hyperlink r:id="rId49">
+      <w:hyperlink r:id="rId51">
         <w:r>
           <w:rPr>
             <w:rStyle w:val="Hyperlink"/>
@@ -5083,7 +5121,7 @@
           <w:ilvl w:val="0"/>
         </w:numPr>
       </w:pPr>
-      <w:hyperlink r:id="rId50">
+      <w:hyperlink r:id="rId52">
         <w:r>
           <w:rPr>
             <w:rStyle w:val="Hyperlink"/>
@@ -5100,7 +5138,7 @@
           <w:ilvl w:val="0"/>
         </w:numPr>
       </w:pPr>
-      <w:hyperlink r:id="rId51">
+      <w:hyperlink r:id="rId53">
         <w:r>
           <w:rPr>
             <w:rStyle w:val="Hyperlink"/>
@@ -5117,7 +5155,7 @@
           <w:ilvl w:val="0"/>
         </w:numPr>
       </w:pPr>
-      <w:hyperlink r:id="rId52">
+      <w:hyperlink r:id="rId54">
         <w:r>
           <w:rPr>
             <w:rStyle w:val="Hyperlink"/>
@@ -5134,7 +5172,7 @@
           <w:ilvl w:val="0"/>
         </w:numPr>
       </w:pPr>
-      <w:hyperlink r:id="rId53">
+      <w:hyperlink r:id="rId55">
         <w:r>
           <w:rPr>
             <w:rStyle w:val="Hyperlink"/>
@@ -5151,7 +5189,7 @@
           <w:ilvl w:val="0"/>
         </w:numPr>
       </w:pPr>
-      <w:hyperlink r:id="rId54">
+      <w:hyperlink r:id="rId56">
         <w:r>
           <w:rPr>
             <w:rStyle w:val="Hyperlink"/>
@@ -5168,7 +5206,7 @@
           <w:ilvl w:val="0"/>
         </w:numPr>
       </w:pPr>
-      <w:hyperlink r:id="rId55">
+      <w:hyperlink r:id="rId57">
         <w:r>
           <w:rPr>
             <w:rStyle w:val="Hyperlink"/>
@@ -5234,11 +5272,11 @@
       <w:pPr>
         <w:pStyle w:val="Heading2"/>
       </w:pPr>
-      <w:bookmarkStart w:id="56" w:name="National-domain-weights"/>
+      <w:bookmarkStart w:id="58" w:name="National-domain-weights"/>
       <w:r>
         <w:t xml:space="preserve">National domain weights</w:t>
       </w:r>
-      <w:bookmarkEnd w:id="56"/>
+      <w:bookmarkEnd w:id="58"/>
     </w:p>
     <w:tbl>
       <w:tblPr>
@@ -5908,11 +5946,11 @@
       <w:pPr>
         <w:pStyle w:val="Heading2"/>
       </w:pPr>
-      <w:bookmarkStart w:id="57" w:name="Differences-between-different-domains"/>
+      <w:bookmarkStart w:id="59" w:name="Differences-between-different-domains"/>
       <w:r>
         <w:t xml:space="preserve">Differences between different domains</w:t>
       </w:r>
-      <w:bookmarkEnd w:id="57"/>
+      <w:bookmarkEnd w:id="59"/>
     </w:p>
     <w:p>
       <w:pPr>
@@ -5950,21 +5988,21 @@
       <w:pPr>
         <w:pStyle w:val="Heading3"/>
       </w:pPr>
-      <w:bookmarkStart w:id="58" w:name="Benefits-used-to-generate-Income-and-Employment-domains"/>
+      <w:bookmarkStart w:id="60" w:name="Benefits-used-to-generate-Income-and-Employment-domains"/>
       <w:r>
         <w:t xml:space="preserve">Benefits used to generate Income and Employment domains</w:t>
       </w:r>
-      <w:bookmarkEnd w:id="58"/>
+      <w:bookmarkEnd w:id="60"/>
     </w:p>
     <w:p>
       <w:pPr>
         <w:pStyle w:val="Heading4"/>
       </w:pPr>
-      <w:bookmarkStart w:id="59" w:name="Income"/>
+      <w:bookmarkStart w:id="61" w:name="Income"/>
       <w:r>
         <w:t xml:space="preserve">Income</w:t>
       </w:r>
-      <w:bookmarkEnd w:id="59"/>
+      <w:bookmarkEnd w:id="61"/>
     </w:p>
     <w:tbl>
       <w:tblPr>
@@ -6415,11 +6453,11 @@
       <w:pPr>
         <w:pStyle w:val="Heading4"/>
       </w:pPr>
-      <w:bookmarkStart w:id="60" w:name="Employment"/>
+      <w:bookmarkStart w:id="62" w:name="Employment"/>
       <w:r>
         <w:t xml:space="preserve">Employment</w:t>
       </w:r>
-      <w:bookmarkEnd w:id="60"/>
+      <w:bookmarkEnd w:id="62"/>
     </w:p>
     <w:tbl>
       <w:tblPr>
@@ -6845,11 +6883,11 @@
       <w:pPr>
         <w:pStyle w:val="Heading2"/>
       </w:pPr>
-      <w:bookmarkStart w:id="61" w:name="Generating-index"/>
+      <w:bookmarkStart w:id="63" w:name="Generating-index"/>
       <w:r>
         <w:t xml:space="preserve">Generating index</w:t>
       </w:r>
-      <w:bookmarkEnd w:id="61"/>
+      <w:bookmarkEnd w:id="63"/>
     </w:p>
     <w:p>
       <w:pPr>
@@ -6915,11 +6953,11 @@
       <w:pPr>
         <w:pStyle w:val="Heading3"/>
       </w:pPr>
-      <w:bookmarkStart w:id="62" w:name="Maintenance"/>
+      <w:bookmarkStart w:id="64" w:name="Maintenance"/>
       <w:r>
         <w:t xml:space="preserve">Maintenance</w:t>
       </w:r>
-      <w:bookmarkEnd w:id="62"/>
+      <w:bookmarkEnd w:id="64"/>
     </w:p>
     <w:p>
       <w:pPr>
@@ -6972,11 +7010,11 @@
       <w:pPr>
         <w:pStyle w:val="Heading2"/>
       </w:pPr>
-      <w:bookmarkStart w:id="63" w:name="Licencing"/>
+      <w:bookmarkStart w:id="65" w:name="Licencing"/>
       <w:r>
         <w:t xml:space="preserve">Licencing</w:t>
       </w:r>
-      <w:bookmarkEnd w:id="63"/>
+      <w:bookmarkEnd w:id="65"/>
     </w:p>
     <w:p>
       <w:pPr>
@@ -6996,7 +7034,7 @@
       <w:r>
         <w:t xml:space="preserve"> </w:t>
       </w:r>
-      <w:hyperlink r:id="rId64">
+      <w:hyperlink r:id="rId66">
         <w:r>
           <w:rPr>
             <w:rStyle w:val="Hyperlink"/>
@@ -7020,11 +7058,11 @@
       <w:pPr>
         <w:pStyle w:val="Heading2"/>
       </w:pPr>
-      <w:bookmarkStart w:id="65" w:name="Citation"/>
+      <w:bookmarkStart w:id="67" w:name="Citation"/>
       <w:r>
         <w:t xml:space="preserve">Citation</w:t>
       </w:r>
-      <w:bookmarkEnd w:id="65"/>
+      <w:bookmarkEnd w:id="67"/>
     </w:p>
     <w:p>
       <w:pPr>

</xml_diff>